<commit_message>
try catch en update&delete empresas title&message en responses cambiado nombre método updateRepresentante -> updateTrabajador
</commit_message>
<xml_diff>
--- a/public/20a/Anexo0/Anexo0_VdG-C47-22.docx
+++ b/public/20a/Anexo0/Anexo0_VdG-C47-22.docx
@@ -520,7 +520,7 @@
                 <w:sz w:val="21"/>
                 <w:szCs w:val="21"/>
               </w:rPr>
-              <w:t>D./Dña. Representante Supremo con D.N.I. 20202020M como representante legal de la Empresa/Agrupación de empresas, Entidad colaboradora Empre Sote localizada en Municipio provincia de Provincia calle/plaza Dirección  C.P.  55552,  con C.I.F. 10101010A, Teléfono 888444222, e-mail empre@sote.com. </w:t>
+              <w:t>D./Dña. Empre Saurio Rex con D.N.I. 00000000X como representante legal de la Empresa/Agrupación de empresas, Entidad colaboradora Empre Saza localizada en Argamasilla de Calatrava provincia de Ciudad Real calle/plaza C/ Calle, 10  C.P.  13501,  con C.I.F. 00000000X, Teléfono 999888777, e-mail empre@saza.com. </w:t>
             </w:r>
           </w:p>
           <w:bookmarkEnd w:id="0"/>
@@ -2897,7 +2897,7 @@
                 <w:rFonts w:ascii="Candara" w:eastAsia="Candara" w:hAnsi="Candara" w:cs="Candara"/>
                 <w:sz w:val="20"/>
               </w:rPr>
-              <w:t>En Puertollano a 8 de marzo 2022</w:t>
+              <w:t>En Puertollano a 9 de marzo 2022</w:t>
             </w:r>
           </w:p>
         </w:tc>
@@ -3102,7 +3102,7 @@
                 <w:rFonts w:ascii="Candara" w:eastAsia="Candara" w:hAnsi="Candara" w:cs="Candara"/>
                 <w:sz w:val="20"/>
               </w:rPr>
-              <w:t>Fdo.: Representante Supremo</w:t>
+              <w:t>Fdo.: Empre Saurio Rex</w:t>
             </w:r>
           </w:p>
         </w:tc>

</xml_diff>